<commit_message>
TypeChecking terminado arreglos menores + docx
</commit_message>
<xml_diff>
--- a/GramáticaAtribuida.docx
+++ b/GramáticaAtribuida.docx
@@ -551,8 +551,20 @@
               <w:rPr>
                 <w:sz w:val="14"/>
                 <w:szCs w:val="14"/>
+                <w:lang w:val="es-ES"/>
               </w:rPr>
             </w:pPr>
+            <w:proofErr w:type="gramStart"/>
+            <w:r>
+              <w:rPr>
+                <w:color w:val="FF0000"/>
+                <w:sz w:val="14"/>
+                <w:szCs w:val="14"/>
+                <w:lang w:val="es-ES"/>
+              </w:rPr>
+              <w:t>Variables locales???</w:t>
+            </w:r>
+            <w:proofErr w:type="gramEnd"/>
           </w:p>
         </w:tc>
         <w:tc>
@@ -2011,13 +2023,94 @@
                 <w:lang w:val="es-ES"/>
               </w:rPr>
             </w:pPr>
+            <w:proofErr w:type="spellStart"/>
             <w:r>
               <w:rPr>
                 <w:sz w:val="14"/>
                 <w:szCs w:val="14"/>
                 <w:lang w:val="es-ES"/>
               </w:rPr>
-              <w:t>esTipoPrimitivo(derecha.tipo)</w:t>
+              <w:t>esTipoPrimitivo</w:t>
+            </w:r>
+            <w:proofErr w:type="spellEnd"/>
+            <w:r>
+              <w:rPr>
+                <w:sz w:val="14"/>
+                <w:szCs w:val="14"/>
+                <w:lang w:val="es-ES"/>
+              </w:rPr>
+              <w:t>(</w:t>
+            </w:r>
+            <w:proofErr w:type="spellStart"/>
+            <w:r>
+              <w:rPr>
+                <w:sz w:val="14"/>
+                <w:szCs w:val="14"/>
+                <w:lang w:val="es-ES"/>
+              </w:rPr>
+              <w:t>izquierda</w:t>
+            </w:r>
+            <w:r>
+              <w:rPr>
+                <w:sz w:val="14"/>
+                <w:szCs w:val="14"/>
+                <w:lang w:val="es-ES"/>
+              </w:rPr>
+              <w:t>.tipo</w:t>
+            </w:r>
+            <w:proofErr w:type="spellEnd"/>
+            <w:r>
+              <w:rPr>
+                <w:sz w:val="14"/>
+                <w:szCs w:val="14"/>
+                <w:lang w:val="es-ES"/>
+              </w:rPr>
+              <w:t>)</w:t>
+            </w:r>
+          </w:p>
+          <w:p>
+            <w:pPr>
+              <w:rPr>
+                <w:sz w:val="14"/>
+                <w:szCs w:val="14"/>
+                <w:lang w:val="es-ES"/>
+              </w:rPr>
+            </w:pPr>
+            <w:proofErr w:type="spellStart"/>
+            <w:r>
+              <w:rPr>
+                <w:sz w:val="14"/>
+                <w:szCs w:val="14"/>
+                <w:lang w:val="es-ES"/>
+              </w:rPr>
+              <w:t>esTipoPrimitivo</w:t>
+            </w:r>
+            <w:proofErr w:type="spellEnd"/>
+            <w:r>
+              <w:rPr>
+                <w:sz w:val="14"/>
+                <w:szCs w:val="14"/>
+                <w:lang w:val="es-ES"/>
+              </w:rPr>
+              <w:t>(</w:t>
+            </w:r>
+            <w:proofErr w:type="spellStart"/>
+            <w:r>
+              <w:rPr>
+                <w:sz w:val="14"/>
+                <w:szCs w:val="14"/>
+                <w:lang w:val="es-ES"/>
+              </w:rPr>
+              <w:t>derecha.tipo</w:t>
+            </w:r>
+            <w:proofErr w:type="spellEnd"/>
+            <w:r>
+              <w:rPr>
+                <w:sz w:val="14"/>
+                <w:szCs w:val="14"/>
+                <w:lang w:val="es-ES"/>
+              </w:rPr>
+              <w:t>)</w:t>
             </w:r>
           </w:p>
           <w:p>
@@ -2243,8 +2336,18 @@
                 <w:szCs w:val="14"/>
                 <w:lang w:val="es-ES"/>
               </w:rPr>
-              <w:t xml:space="preserve"> == TipoEntero</w:t>
-            </w:r>
+              <w:t xml:space="preserve"> == </w:t>
+            </w:r>
+            <w:proofErr w:type="spellStart"/>
+            <w:r>
+              <w:rPr>
+                <w:sz w:val="14"/>
+                <w:szCs w:val="14"/>
+                <w:lang w:val="es-ES"/>
+              </w:rPr>
+              <w:t>TipoEntero</w:t>
+            </w:r>
+            <w:proofErr w:type="spellEnd"/>
           </w:p>
         </w:tc>
         <w:tc>
@@ -2386,8 +2489,18 @@
                 <w:szCs w:val="14"/>
                 <w:lang w:val="es-ES"/>
               </w:rPr>
-              <w:t xml:space="preserve"> == TipoEntero</w:t>
-            </w:r>
+              <w:t xml:space="preserve"> == </w:t>
+            </w:r>
+            <w:proofErr w:type="spellStart"/>
+            <w:r>
+              <w:rPr>
+                <w:sz w:val="14"/>
+                <w:szCs w:val="14"/>
+                <w:lang w:val="es-ES"/>
+              </w:rPr>
+              <w:t>TipoEntero</w:t>
+            </w:r>
+            <w:proofErr w:type="spellEnd"/>
           </w:p>
         </w:tc>
         <w:tc>
@@ -2680,13 +2793,23 @@
                 <w:lang w:val="es-ES"/>
               </w:rPr>
             </w:pPr>
+            <w:proofErr w:type="spellStart"/>
             <w:r>
               <w:rPr>
                 <w:sz w:val="14"/>
                 <w:szCs w:val="14"/>
                 <w:lang w:val="es-ES"/>
               </w:rPr>
-              <w:t xml:space="preserve">return.definicionFuncion.tipo </w:t>
+              <w:t>definicionFuncion.tipo</w:t>
+            </w:r>
+            <w:proofErr w:type="spellEnd"/>
+            <w:r>
+              <w:rPr>
+                <w:sz w:val="14"/>
+                <w:szCs w:val="14"/>
+                <w:lang w:val="es-ES"/>
+              </w:rPr>
+              <w:t xml:space="preserve"> </w:t>
             </w:r>
             <w:r>
               <w:rPr>
@@ -2904,8 +3027,16 @@
               <w:rPr>
                 <w:sz w:val="14"/>
                 <w:szCs w:val="14"/>
-              </w:rPr>
-              <w:t>constanteEntero.tipo = tipoEntero</w:t>
+                <w:lang w:val="es-ES"/>
+              </w:rPr>
+              <w:t xml:space="preserve">tipo </w:t>
+            </w:r>
+            <w:r>
+              <w:rPr>
+                <w:sz w:val="14"/>
+                <w:szCs w:val="14"/>
+              </w:rPr>
+              <w:t>= tipoEntero</w:t>
             </w:r>
           </w:p>
           <w:p>
@@ -2923,7 +3054,7 @@
                 <w:szCs w:val="14"/>
                 <w:lang w:val="es-ES"/>
               </w:rPr>
-              <w:t>constanteEntero.modificable = false</w:t>
+              <w:t>modificable = false</w:t>
             </w:r>
           </w:p>
         </w:tc>
@@ -3039,7 +3170,7 @@
                 <w:sz w:val="14"/>
                 <w:szCs w:val="14"/>
               </w:rPr>
-              <w:t>constanteReal.tipo = tipoReal</w:t>
+              <w:t>tipo = tipoReal</w:t>
             </w:r>
           </w:p>
           <w:p>
@@ -3055,16 +3186,9 @@
               <w:rPr>
                 <w:sz w:val="14"/>
                 <w:szCs w:val="14"/>
-              </w:rPr>
-              <w:t>constanteReal</w:t>
-            </w:r>
-            <w:r>
-              <w:rPr>
-                <w:sz w:val="14"/>
-                <w:szCs w:val="14"/>
                 <w:lang w:val="es-ES"/>
               </w:rPr>
-              <w:t xml:space="preserve"> .modificable = false</w:t>
+              <w:t>modificable = false</w:t>
             </w:r>
           </w:p>
         </w:tc>
@@ -3180,7 +3304,7 @@
                 <w:sz w:val="14"/>
                 <w:szCs w:val="14"/>
               </w:rPr>
-              <w:t>constanteChar.tipo = tipoChar</w:t>
+              <w:t>tipo = tipoChar</w:t>
             </w:r>
           </w:p>
           <w:p>
@@ -3196,16 +3320,10 @@
               <w:rPr>
                 <w:sz w:val="14"/>
                 <w:szCs w:val="14"/>
-              </w:rPr>
-              <w:t>constanteChar</w:t>
-            </w:r>
-            <w:r>
-              <w:rPr>
-                <w:sz w:val="14"/>
-                <w:szCs w:val="14"/>
                 <w:lang w:val="es-ES"/>
               </w:rPr>
-              <w:t xml:space="preserve"> modificable = false</w:t>
+              <w:lastRenderedPageBreak/>
+              <w:t>modificable = false</w:t>
             </w:r>
           </w:p>
         </w:tc>
@@ -3322,7 +3440,22 @@
                 <w:sz w:val="14"/>
                 <w:szCs w:val="14"/>
               </w:rPr>
-              <w:t>variable.tipo = variable.definicion.tipo</w:t>
+              <w:t>tipo =</w:t>
+            </w:r>
+            <w:r>
+              <w:rPr>
+                <w:sz w:val="14"/>
+                <w:szCs w:val="14"/>
+                <w:lang w:val="es-ES"/>
+              </w:rPr>
+              <w:t xml:space="preserve"> </w:t>
+            </w:r>
+            <w:r>
+              <w:rPr>
+                <w:sz w:val="14"/>
+                <w:szCs w:val="14"/>
+              </w:rPr>
+              <w:t>definicion.tipo</w:t>
             </w:r>
           </w:p>
           <w:p>
@@ -3340,7 +3473,7 @@
                 <w:szCs w:val="14"/>
                 <w:lang w:val="es-ES"/>
               </w:rPr>
-              <w:t>variable.modificable = true</w:t>
+              <w:t>modificable = true</w:t>
             </w:r>
           </w:p>
         </w:tc>
@@ -3543,20 +3676,30 @@
                 <w:lang w:val="es-ES"/>
               </w:rPr>
             </w:pPr>
+            <w:proofErr w:type="spellStart"/>
             <w:r>
               <w:rPr>
                 <w:sz w:val="14"/>
                 <w:szCs w:val="14"/>
                 <w:lang w:val="es-ES"/>
               </w:rPr>
-              <w:t xml:space="preserve">der.tipo </w:t>
-            </w:r>
+              <w:t>der.tipo</w:t>
+            </w:r>
+            <w:proofErr w:type="spellEnd"/>
             <w:r>
               <w:rPr>
                 <w:sz w:val="14"/>
                 <w:szCs w:val="14"/>
                 <w:lang w:val="es-ES"/>
               </w:rPr>
+              <w:t xml:space="preserve"> </w:t>
+            </w:r>
+            <w:r>
+              <w:rPr>
+                <w:sz w:val="14"/>
+                <w:szCs w:val="14"/>
+                <w:lang w:val="es-ES"/>
+              </w:rPr>
               <w:t>≠</w:t>
             </w:r>
             <w:r>
@@ -3565,7 +3708,83 @@
                 <w:szCs w:val="14"/>
                 <w:lang w:val="es-ES"/>
               </w:rPr>
-              <w:t xml:space="preserve"> tipoChar</w:t>
+              <w:t xml:space="preserve"> </w:t>
+            </w:r>
+            <w:proofErr w:type="spellStart"/>
+            <w:r>
+              <w:rPr>
+                <w:sz w:val="14"/>
+                <w:szCs w:val="14"/>
+                <w:lang w:val="es-ES"/>
+              </w:rPr>
+              <w:t>tipoChar</w:t>
+            </w:r>
+            <w:proofErr w:type="spellEnd"/>
+          </w:p>
+          <w:p>
+            <w:pPr>
+              <w:tabs>
+                <w:tab w:val="center" w:pos="955"/>
+              </w:tabs>
+              <w:rPr>
+                <w:sz w:val="14"/>
+                <w:szCs w:val="14"/>
+                <w:lang w:val="es-ES"/>
+              </w:rPr>
+            </w:pPr>
+            <w:proofErr w:type="spellStart"/>
+            <w:r>
+              <w:rPr>
+                <w:sz w:val="14"/>
+                <w:szCs w:val="14"/>
+                <w:lang w:val="es-ES"/>
+              </w:rPr>
+              <w:t>mismoTipo</w:t>
+            </w:r>
+            <w:proofErr w:type="spellEnd"/>
+            <w:r>
+              <w:rPr>
+                <w:sz w:val="14"/>
+                <w:szCs w:val="14"/>
+                <w:lang w:val="es-ES"/>
+              </w:rPr>
+              <w:t>(</w:t>
+            </w:r>
+            <w:proofErr w:type="spellStart"/>
+            <w:r>
+              <w:rPr>
+                <w:sz w:val="14"/>
+                <w:szCs w:val="14"/>
+                <w:lang w:val="es-ES"/>
+              </w:rPr>
+              <w:t>izq.tipo</w:t>
+            </w:r>
+            <w:proofErr w:type="spellEnd"/>
+            <w:r>
+              <w:rPr>
+                <w:sz w:val="14"/>
+                <w:szCs w:val="14"/>
+                <w:lang w:val="es-ES"/>
+              </w:rPr>
+              <w:t xml:space="preserve">, </w:t>
+            </w:r>
+            <w:proofErr w:type="spellStart"/>
+            <w:r>
+              <w:rPr>
+                <w:sz w:val="14"/>
+                <w:szCs w:val="14"/>
+                <w:lang w:val="es-ES"/>
+              </w:rPr>
+              <w:t>der.tipo</w:t>
+            </w:r>
+            <w:proofErr w:type="spellEnd"/>
+            <w:r>
+              <w:rPr>
+                <w:sz w:val="14"/>
+                <w:szCs w:val="14"/>
+                <w:lang w:val="es-ES"/>
+              </w:rPr>
+              <w:t>)</w:t>
             </w:r>
           </w:p>
         </w:tc>
@@ -3585,15 +3804,27 @@
               <w:rPr>
                 <w:sz w:val="14"/>
                 <w:szCs w:val="14"/>
+                <w:lang w:val="es-ES"/>
               </w:rPr>
             </w:pPr>
             <w:r>
               <w:rPr>
                 <w:sz w:val="14"/>
                 <w:szCs w:val="14"/>
-              </w:rPr>
-              <w:t>expresionAritmetica.tipo = izq.tipo</w:t>
-            </w:r>
+                <w:lang w:val="es-ES"/>
+              </w:rPr>
+              <w:t xml:space="preserve">tipo = </w:t>
+            </w:r>
+            <w:proofErr w:type="spellStart"/>
+            <w:r>
+              <w:rPr>
+                <w:sz w:val="14"/>
+                <w:szCs w:val="14"/>
+                <w:lang w:val="es-ES"/>
+              </w:rPr>
+              <w:t>izq.tipo</w:t>
+            </w:r>
+            <w:proofErr w:type="spellEnd"/>
           </w:p>
           <w:p>
             <w:pPr>
@@ -3610,7 +3841,7 @@
                 <w:szCs w:val="14"/>
                 <w:lang w:val="es-ES"/>
               </w:rPr>
-              <w:t>expresionAritmetica.modificable = false</w:t>
+              <w:t>Modificable = false</w:t>
             </w:r>
           </w:p>
         </w:tc>
@@ -3829,7 +4060,7 @@
                 <w:sz w:val="14"/>
                 <w:szCs w:val="14"/>
               </w:rPr>
-              <w:t>expresionLogica.tipo = izq.tipo</w:t>
+              <w:t>tipo = izq.tipo</w:t>
             </w:r>
           </w:p>
           <w:p>
@@ -3843,16 +4074,9 @@
               <w:rPr>
                 <w:sz w:val="14"/>
                 <w:szCs w:val="14"/>
-              </w:rPr>
-              <w:t>expresionLogica</w:t>
-            </w:r>
-            <w:r>
-              <w:rPr>
-                <w:sz w:val="14"/>
-                <w:szCs w:val="14"/>
                 <w:lang w:val="es-ES"/>
               </w:rPr>
-              <w:t>.modificable = false</w:t>
+              <w:t>modificable = false</w:t>
             </w:r>
           </w:p>
         </w:tc>
@@ -4069,21 +4293,36 @@
               <w:tabs>
                 <w:tab w:val="center" w:pos="955"/>
               </w:tabs>
+              <w:rPr>
+                <w:sz w:val="14"/>
+                <w:szCs w:val="14"/>
+                <w:lang w:val="es-ES"/>
+              </w:rPr>
             </w:pPr>
+            <w:proofErr w:type="spellStart"/>
             <w:r>
               <w:rPr>
                 <w:sz w:val="14"/>
                 <w:szCs w:val="14"/>
                 <w:lang w:val="es-ES"/>
               </w:rPr>
-              <w:t xml:space="preserve">der.tipo </w:t>
-            </w:r>
+              <w:t>der.tipo</w:t>
+            </w:r>
+            <w:proofErr w:type="spellEnd"/>
             <w:r>
               <w:rPr>
                 <w:sz w:val="14"/>
                 <w:szCs w:val="14"/>
                 <w:lang w:val="es-ES"/>
               </w:rPr>
+              <w:t xml:space="preserve"> </w:t>
+            </w:r>
+            <w:r>
+              <w:rPr>
+                <w:sz w:val="14"/>
+                <w:szCs w:val="14"/>
+                <w:lang w:val="es-ES"/>
+              </w:rPr>
               <w:t>≠</w:t>
             </w:r>
             <w:r>
@@ -4092,7 +4331,78 @@
                 <w:szCs w:val="14"/>
                 <w:lang w:val="es-ES"/>
               </w:rPr>
-              <w:t xml:space="preserve"> tipoChar</w:t>
+              <w:t xml:space="preserve"> </w:t>
+            </w:r>
+            <w:proofErr w:type="spellStart"/>
+            <w:r>
+              <w:rPr>
+                <w:sz w:val="14"/>
+                <w:szCs w:val="14"/>
+                <w:lang w:val="es-ES"/>
+              </w:rPr>
+              <w:t>tipoChar</w:t>
+            </w:r>
+            <w:proofErr w:type="spellEnd"/>
+          </w:p>
+          <w:p>
+            <w:pPr>
+              <w:tabs>
+                <w:tab w:val="center" w:pos="955"/>
+              </w:tabs>
+            </w:pPr>
+            <w:proofErr w:type="spellStart"/>
+            <w:r>
+              <w:rPr>
+                <w:sz w:val="14"/>
+                <w:szCs w:val="14"/>
+                <w:lang w:val="es-ES"/>
+              </w:rPr>
+              <w:t>mismoTipo</w:t>
+            </w:r>
+            <w:proofErr w:type="spellEnd"/>
+            <w:r>
+              <w:rPr>
+                <w:sz w:val="14"/>
+                <w:szCs w:val="14"/>
+                <w:lang w:val="es-ES"/>
+              </w:rPr>
+              <w:t>(</w:t>
+            </w:r>
+            <w:proofErr w:type="spellStart"/>
+            <w:r>
+              <w:rPr>
+                <w:sz w:val="14"/>
+                <w:szCs w:val="14"/>
+                <w:lang w:val="es-ES"/>
+              </w:rPr>
+              <w:t>izq.tipo</w:t>
+            </w:r>
+            <w:proofErr w:type="spellEnd"/>
+            <w:r>
+              <w:rPr>
+                <w:sz w:val="14"/>
+                <w:szCs w:val="14"/>
+                <w:lang w:val="es-ES"/>
+              </w:rPr>
+              <w:t xml:space="preserve">, </w:t>
+            </w:r>
+            <w:proofErr w:type="spellStart"/>
+            <w:r>
+              <w:rPr>
+                <w:sz w:val="14"/>
+                <w:szCs w:val="14"/>
+                <w:lang w:val="es-ES"/>
+              </w:rPr>
+              <w:t>der.tipo</w:t>
+            </w:r>
+            <w:proofErr w:type="spellEnd"/>
+            <w:r>
+              <w:rPr>
+                <w:sz w:val="14"/>
+                <w:szCs w:val="14"/>
+                <w:lang w:val="es-ES"/>
+              </w:rPr>
+              <w:t>)</w:t>
             </w:r>
           </w:p>
         </w:tc>
@@ -4115,6 +4425,14 @@
                 <w:lang w:val="es-ES"/>
               </w:rPr>
             </w:pPr>
+            <w:r>
+              <w:rPr>
+                <w:sz w:val="14"/>
+                <w:szCs w:val="14"/>
+                <w:lang w:val="es-ES"/>
+              </w:rPr>
+              <w:t xml:space="preserve">tipo = </w:t>
+            </w:r>
             <w:proofErr w:type="spellStart"/>
             <w:r>
               <w:rPr>
@@ -4122,17 +4440,9 @@
                 <w:szCs w:val="14"/>
                 <w:lang w:val="es-ES"/>
               </w:rPr>
-              <w:t>comparacion.tipo</w:t>
+              <w:t>izq.tipo</w:t>
             </w:r>
             <w:proofErr w:type="spellEnd"/>
-            <w:r>
-              <w:rPr>
-                <w:sz w:val="14"/>
-                <w:szCs w:val="14"/>
-                <w:lang w:val="es-ES"/>
-              </w:rPr>
-              <w:t xml:space="preserve"> = izq.tipo</w:t>
-            </w:r>
           </w:p>
           <w:p>
             <w:pPr>
@@ -4143,23 +4453,13 @@
                 <w:lang w:val="es-ES"/>
               </w:rPr>
             </w:pPr>
-            <w:proofErr w:type="spellStart"/>
             <w:r>
               <w:rPr>
                 <w:sz w:val="14"/>
                 <w:szCs w:val="14"/>
                 <w:lang w:val="es-ES"/>
               </w:rPr>
-              <w:t>comparacion.modificable</w:t>
-            </w:r>
-            <w:proofErr w:type="spellEnd"/>
-            <w:r>
-              <w:rPr>
-                <w:sz w:val="14"/>
-                <w:szCs w:val="14"/>
-                <w:lang w:val="es-ES"/>
-              </w:rPr>
-              <w:t xml:space="preserve"> = false</w:t>
+              <w:t>modificable = false</w:t>
             </w:r>
           </w:p>
         </w:tc>
@@ -4316,7 +4616,7 @@
                 <w:sz w:val="14"/>
                 <w:szCs w:val="14"/>
               </w:rPr>
-              <w:t>expresionUnaria.tipo =  expresion.tipo</w:t>
+              <w:t>tipo =  expresion.tipo</w:t>
             </w:r>
           </w:p>
           <w:p>
@@ -4332,16 +4632,9 @@
               <w:rPr>
                 <w:sz w:val="14"/>
                 <w:szCs w:val="14"/>
-              </w:rPr>
-              <w:t>expresionUnaria</w:t>
-            </w:r>
-            <w:r>
-              <w:rPr>
-                <w:sz w:val="14"/>
-                <w:szCs w:val="14"/>
                 <w:lang w:val="es-ES"/>
               </w:rPr>
-              <w:t>.modificable = false</w:t>
+              <w:t>modificable = false</w:t>
             </w:r>
           </w:p>
         </w:tc>
@@ -4522,7 +4815,7 @@
                 <w:sz w:val="14"/>
                 <w:szCs w:val="14"/>
               </w:rPr>
-              <w:t>conversion.tipo = nuevoTipo</w:t>
+              <w:t>tipo = nuevoTipo</w:t>
             </w:r>
           </w:p>
           <w:p>
@@ -4540,7 +4833,7 @@
                 <w:szCs w:val="14"/>
                 <w:lang w:val="es-ES"/>
               </w:rPr>
-              <w:t>conversion.modificable = false</w:t>
+              <w:t>modificable = false</w:t>
             </w:r>
           </w:p>
         </w:tc>
@@ -4753,7 +5046,7 @@
                 <w:szCs w:val="14"/>
                 <w:lang w:val="es-ES"/>
               </w:rPr>
-              <w:t xml:space="preserve">invocacionExpresion.tipo = </w:t>
+              <w:t xml:space="preserve">tipo = </w:t>
             </w:r>
             <w:proofErr w:type="spellStart"/>
             <w:r>
@@ -4797,7 +5090,7 @@
                 <w:szCs w:val="14"/>
                 <w:lang w:val="es-ES"/>
               </w:rPr>
-              <w:t>invocacionExpresion.modificable = false</w:t>
+              <w:t>modificable = false</w:t>
             </w:r>
           </w:p>
         </w:tc>
@@ -4905,29 +5198,41 @@
                 <w:lang w:val="es-ES"/>
               </w:rPr>
             </w:pPr>
+            <w:proofErr w:type="spellStart"/>
             <w:r>
               <w:rPr>
                 <w:sz w:val="14"/>
                 <w:szCs w:val="14"/>
                 <w:lang w:val="es-ES"/>
               </w:rPr>
-              <w:t>indice.tipo =</w:t>
-            </w:r>
+              <w:t>array.tipo</w:t>
+            </w:r>
+            <w:proofErr w:type="spellEnd"/>
             <w:r>
               <w:rPr>
                 <w:sz w:val="14"/>
                 <w:szCs w:val="14"/>
                 <w:lang w:val="es-ES"/>
               </w:rPr>
-              <w:t>=</w:t>
-            </w:r>
+              <w:t xml:space="preserve"> == </w:t>
+            </w:r>
+            <w:proofErr w:type="spellStart"/>
             <w:r>
               <w:rPr>
                 <w:sz w:val="14"/>
                 <w:szCs w:val="14"/>
                 <w:lang w:val="es-ES"/>
               </w:rPr>
-              <w:t xml:space="preserve"> tipoEntero</w:t>
+              <w:t>tipoArray</w:t>
+            </w:r>
+            <w:proofErr w:type="spellEnd"/>
+            <w:r>
+              <w:rPr>
+                <w:sz w:val="14"/>
+                <w:szCs w:val="14"/>
+                <w:lang w:val="es-ES"/>
+              </w:rPr>
+              <w:t xml:space="preserve"> </w:t>
             </w:r>
           </w:p>
           <w:p>
@@ -4938,21 +5243,23 @@
                 <w:lang w:val="es-ES"/>
               </w:rPr>
             </w:pPr>
+            <w:proofErr w:type="spellStart"/>
             <w:r>
               <w:rPr>
                 <w:sz w:val="14"/>
                 <w:szCs w:val="14"/>
                 <w:lang w:val="es-ES"/>
               </w:rPr>
-              <w:t>arr</w:t>
-            </w:r>
+              <w:t>indice.tipo</w:t>
+            </w:r>
+            <w:proofErr w:type="spellEnd"/>
             <w:r>
               <w:rPr>
                 <w:sz w:val="14"/>
                 <w:szCs w:val="14"/>
                 <w:lang w:val="es-ES"/>
               </w:rPr>
-              <w:t>a</w:t>
+              <w:t xml:space="preserve"> =</w:t>
             </w:r>
             <w:r>
               <w:rPr>
@@ -4960,7 +5267,7 @@
                 <w:szCs w:val="14"/>
                 <w:lang w:val="es-ES"/>
               </w:rPr>
-              <w:t xml:space="preserve">y.tipo </w:t>
+              <w:t>=</w:t>
             </w:r>
             <w:r>
               <w:rPr>
@@ -4968,16 +5275,18 @@
                 <w:szCs w:val="14"/>
                 <w:lang w:val="es-ES"/>
               </w:rPr>
-              <w:t>=</w:t>
-            </w:r>
+              <w:t xml:space="preserve"> </w:t>
+            </w:r>
+            <w:proofErr w:type="spellStart"/>
             <w:r>
               <w:rPr>
                 <w:sz w:val="14"/>
                 <w:szCs w:val="14"/>
                 <w:lang w:val="es-ES"/>
               </w:rPr>
-              <w:t>= tipoArray</w:t>
-            </w:r>
+              <w:t>tipoEntero</w:t>
+            </w:r>
+            <w:proofErr w:type="spellEnd"/>
           </w:p>
         </w:tc>
         <w:tc>
@@ -4995,6 +5304,7 @@
               <w:rPr>
                 <w:sz w:val="14"/>
                 <w:szCs w:val="14"/>
+                <w:lang w:val="es-ES"/>
               </w:rPr>
             </w:pPr>
             <w:r>
@@ -5002,7 +5312,15 @@
                 <w:sz w:val="14"/>
                 <w:szCs w:val="14"/>
               </w:rPr>
-              <w:t>accesoArray.tipo = array.tipo</w:t>
+              <w:t>tipo = array.tipo</w:t>
+            </w:r>
+            <w:r>
+              <w:rPr>
+                <w:sz w:val="14"/>
+                <w:szCs w:val="14"/>
+                <w:lang w:val="es-ES"/>
+              </w:rPr>
+              <w:t>.tipo</w:t>
             </w:r>
           </w:p>
           <w:p>
@@ -5017,16 +5335,9 @@
               <w:rPr>
                 <w:sz w:val="14"/>
                 <w:szCs w:val="14"/>
-              </w:rPr>
-              <w:t>accesoArray</w:t>
-            </w:r>
-            <w:r>
-              <w:rPr>
-                <w:sz w:val="14"/>
-                <w:szCs w:val="14"/>
                 <w:lang w:val="es-ES"/>
               </w:rPr>
-              <w:t>.modificable = true</w:t>
+              <w:t>modificable = true</w:t>
             </w:r>
           </w:p>
         </w:tc>
@@ -5186,7 +5497,22 @@
                 <w:sz w:val="14"/>
                 <w:szCs w:val="14"/>
               </w:rPr>
-              <w:t>accesoCampo.tipo = struct.tipo</w:t>
+              <w:t xml:space="preserve">tipo = </w:t>
+            </w:r>
+            <w:r>
+              <w:rPr>
+                <w:sz w:val="14"/>
+                <w:szCs w:val="14"/>
+                <w:lang w:val="es-ES"/>
+              </w:rPr>
+              <w:t>campo</w:t>
+            </w:r>
+            <w:r>
+              <w:rPr>
+                <w:sz w:val="14"/>
+                <w:szCs w:val="14"/>
+              </w:rPr>
+              <w:t>.tipo</w:t>
             </w:r>
           </w:p>
           <w:p>
@@ -5201,16 +5527,9 @@
               <w:rPr>
                 <w:sz w:val="14"/>
                 <w:szCs w:val="14"/>
-              </w:rPr>
-              <w:t>accesoCampo</w:t>
-            </w:r>
-            <w:r>
-              <w:rPr>
-                <w:sz w:val="14"/>
-                <w:szCs w:val="14"/>
                 <w:lang w:val="es-ES"/>
               </w:rPr>
-              <w:t>.modificable = true</w:t>
+              <w:t>modificable = true</w:t>
             </w:r>
           </w:p>
         </w:tc>
@@ -5669,7 +5988,11 @@
           </w:tcPr>
           <w:p>
             <w:r>
-              <w:t>Indica si la expresión puede aparecer en el lado izquierdo de una asignación</w:t>
+              <w:t xml:space="preserve">Indica si la expresión puede aparecer en el lado izquierdo </w:t>
+            </w:r>
+            <w:r>
+              <w:lastRenderedPageBreak/>
+              <w:t>de una asignación</w:t>
             </w:r>
           </w:p>
         </w:tc>
@@ -5693,6 +6016,7 @@
               <w:rPr>
                 <w:rStyle w:val="td-10-c"/>
               </w:rPr>
+              <w:lastRenderedPageBreak/>
               <w:t> </w:t>
             </w:r>
           </w:p>
@@ -6530,7 +6854,7 @@
   <w:style w:type="paragraph" w:default="1" w:styleId="Normal">
     <w:name w:val="Normal"/>
     <w:qFormat/>
-    <w:rsid w:val="00867CD9"/>
+    <w:rsid w:val="00674A9E"/>
   </w:style>
   <w:style w:type="paragraph" w:styleId="Ttulo1">
     <w:name w:val="heading 1"/>

</xml_diff>